<commit_message>
docx files: formattazione, no immagine, xxxResidenza in CI_m risolto
</commit_message>
<xml_diff>
--- a/gestione/static/CI.docx
+++ b/gestione/static/CI.docx
@@ -8,11 +8,31 @@
         <w:pStyle w:val="Default"/>
         <w:jc w:val="center"/>
         <w:rPr>
+          <w:rFonts w:ascii="Akkurat Light" w:hAnsi="Akkurat Light" w:cs="Calibri"/>
+          <w:bCs/>
+          <w:sz w:val="28"/>
+          <w:szCs w:val="22"/>
+        </w:rPr>
+      </w:pPr>
+      <w:r>
+        <w:rPr>
+          <w:rFonts w:cs="Calibri" w:ascii="Akkurat Light" w:hAnsi="Akkurat Light"/>
+          <w:bCs/>
+          <w:sz w:val="28"/>
+          <w:szCs w:val="22"/>
+        </w:rPr>
+        <w:t>il Salice – studio di massofisioterapia e tecniche osteopatiche</w:t>
+      </w:r>
+    </w:p>
+    <w:p>
+      <w:pPr>
+        <w:pStyle w:val="Default"/>
+        <w:jc w:val="center"/>
+        <w:rPr>
           <w:rFonts w:ascii="Calibri" w:hAnsi="Calibri" w:cs="Calibri"/>
           <w:bCs/>
           <w:sz w:val="22"/>
           <w:szCs w:val="22"/>
-          <w:lang w:val="it-IT" w:eastAsia="it-IT"/>
         </w:rPr>
       </w:pPr>
       <w:r>
@@ -21,95 +41,7 @@
           <w:bCs/>
           <w:sz w:val="22"/>
           <w:szCs w:val="22"/>
-          <w:lang w:val="it-IT" w:eastAsia="it-IT"/>
-        </w:rPr>
-        <w:drawing>
-          <wp:anchor behindDoc="1" distT="0" distB="0" distL="0" distR="0" simplePos="0" locked="0" layoutInCell="1" allowOverlap="1" relativeHeight="2">
-            <wp:simplePos x="0" y="0"/>
-            <wp:positionH relativeFrom="column">
-              <wp:posOffset>2308860</wp:posOffset>
-            </wp:positionH>
-            <wp:positionV relativeFrom="paragraph">
-              <wp:posOffset>-916940</wp:posOffset>
-            </wp:positionV>
-            <wp:extent cx="1495425" cy="1495425"/>
-            <wp:effectExtent l="0" t="0" r="0" b="0"/>
-            <wp:wrapNone/>
-            <wp:docPr id="1" name="Immagine1" descr=""/>
-            <wp:cNvGraphicFramePr>
-              <a:graphicFrameLocks xmlns:a="http://schemas.openxmlformats.org/drawingml/2006/main" noChangeAspect="1"/>
-            </wp:cNvGraphicFramePr>
-            <a:graphic xmlns:a="http://schemas.openxmlformats.org/drawingml/2006/main">
-              <a:graphicData uri="http://schemas.openxmlformats.org/drawingml/2006/picture">
-                <pic:pic xmlns:pic="http://schemas.openxmlformats.org/drawingml/2006/picture">
-                  <pic:nvPicPr>
-                    <pic:cNvPr id="1" name="Immagine1" descr=""/>
-                    <pic:cNvPicPr>
-                      <a:picLocks noChangeAspect="1" noChangeArrowheads="1"/>
-                    </pic:cNvPicPr>
-                  </pic:nvPicPr>
-                  <pic:blipFill>
-                    <a:blip r:embed="rId2"/>
-                    <a:srcRect l="-6" t="-6" r="-6" b="-6"/>
-                    <a:stretch>
-                      <a:fillRect/>
-                    </a:stretch>
-                  </pic:blipFill>
-                  <pic:spPr bwMode="auto">
-                    <a:xfrm>
-                      <a:off x="0" y="0"/>
-                      <a:ext cx="1495425" cy="1495425"/>
-                    </a:xfrm>
-                    <a:prstGeom prst="rect">
-                      <a:avLst/>
-                    </a:prstGeom>
-                  </pic:spPr>
-                </pic:pic>
-              </a:graphicData>
-            </a:graphic>
-          </wp:anchor>
-        </w:drawing>
-      </w:r>
-    </w:p>
-    <w:p>
-      <w:pPr>
-        <w:pStyle w:val="Default"/>
-        <w:jc w:val="center"/>
-        <w:rPr>
-          <w:rFonts w:ascii="Akkurat Light" w:hAnsi="Akkurat Light" w:cs="Calibri"/>
-          <w:bCs/>
-          <w:sz w:val="28"/>
-          <w:szCs w:val="22"/>
-        </w:rPr>
-      </w:pPr>
-      <w:r>
-        <w:rPr>
-          <w:rFonts w:cs="Calibri" w:ascii="Akkurat Light" w:hAnsi="Akkurat Light"/>
-          <w:bCs/>
-          <w:sz w:val="28"/>
-          <w:szCs w:val="22"/>
-        </w:rPr>
-      </w:r>
-    </w:p>
-    <w:p>
-      <w:pPr>
-        <w:pStyle w:val="Default"/>
-        <w:jc w:val="center"/>
-        <w:rPr>
-          <w:rFonts w:ascii="Akkurat Light" w:hAnsi="Akkurat Light" w:cs="Calibri"/>
-          <w:bCs/>
-          <w:sz w:val="28"/>
-          <w:szCs w:val="22"/>
-        </w:rPr>
-      </w:pPr>
-      <w:r>
-        <w:rPr>
-          <w:rFonts w:cs="Calibri" w:ascii="Akkurat Light" w:hAnsi="Akkurat Light"/>
-          <w:bCs/>
-          <w:sz w:val="28"/>
-          <w:szCs w:val="22"/>
-        </w:rPr>
-        <w:t>il Salice – studio di massofisioterapia e tecniche osteopatiche</w:t>
+        </w:rPr>
       </w:r>
     </w:p>
     <w:p>
@@ -130,26 +62,6 @@
           <w:sz w:val="22"/>
           <w:szCs w:val="22"/>
         </w:rPr>
-      </w:r>
-    </w:p>
-    <w:p>
-      <w:pPr>
-        <w:pStyle w:val="Default"/>
-        <w:jc w:val="center"/>
-        <w:rPr>
-          <w:rFonts w:ascii="Calibri" w:hAnsi="Calibri" w:cs="Calibri"/>
-          <w:bCs/>
-          <w:sz w:val="22"/>
-          <w:szCs w:val="22"/>
-        </w:rPr>
-      </w:pPr>
-      <w:r>
-        <w:rPr>
-          <w:rFonts w:cs="Calibri" w:ascii="Calibri" w:hAnsi="Calibri"/>
-          <w:bCs/>
-          <w:sz w:val="22"/>
-          <w:szCs w:val="22"/>
-        </w:rPr>
         <w:t>MODULO DI CONSENSO INFORMATO AL TRATTAMENTO MASSOFISIOTERAPICO</w:t>
       </w:r>
     </w:p>
@@ -189,15 +101,7 @@
           <w:sz w:val="20"/>
           <w:szCs w:val="20"/>
         </w:rPr>
-        <w:t xml:space="preserve">Io sottoscritto/a xxxCognome xxxNome, xxxCodFisc </w:t>
-      </w:r>
-      <w:r>
-        <w:rPr>
-          <w:rFonts w:cs="Calibri" w:ascii="Calibri" w:hAnsi="Calibri"/>
-          <w:sz w:val="20"/>
-          <w:szCs w:val="20"/>
-        </w:rPr>
-        <w:t>xxxPIva</w:t>
+        <w:t>Io sottoscritto/a xxxCognome xxxNome, xxxCodFisc xxxPIva</w:t>
       </w:r>
     </w:p>
     <w:p>
@@ -852,6 +756,25 @@
         <w:jc w:val="right"/>
         <w:rPr>
           <w:rFonts w:ascii="Calibri" w:hAnsi="Calibri" w:cs="Calibri"/>
+          <w:sz w:val="20"/>
+          <w:szCs w:val="20"/>
+        </w:rPr>
+      </w:pPr>
+      <w:r>
+        <w:rPr>
+          <w:rFonts w:cs="Calibri"/>
+          <w:sz w:val="20"/>
+          <w:szCs w:val="20"/>
+        </w:rPr>
+      </w:r>
+    </w:p>
+    <w:p>
+      <w:pPr>
+        <w:pStyle w:val="Normal"/>
+        <w:spacing w:before="0" w:after="0"/>
+        <w:jc w:val="right"/>
+        <w:rPr>
+          <w:rFonts w:cs="Calibri"/>
           <w:sz w:val="20"/>
           <w:szCs w:val="20"/>
         </w:rPr>
@@ -995,7 +918,7 @@
 </file>
 
 <file path=word/numbering.xml><?xml version="1.0" encoding="utf-8"?>
-<w:numbering xmlns:w="http://schemas.openxmlformats.org/wordprocessingml/2006/main" xmlns:o="urn:schemas-microsoft-com:office:office" xmlns:r="http://schemas.openxmlformats.org/officeDocument/2006/relationships" xmlns:v="urn:schemas-microsoft-com:vml">
+<w:numbering xmlns:w="http://schemas.openxmlformats.org/wordprocessingml/2006/main" xmlns:o="urn:schemas-microsoft-com:office:office" xmlns:r="http://schemas.openxmlformats.org/officeDocument/2006/relationships" xmlns:v="urn:schemas-microsoft-com:vml" xmlns:mc="http://schemas.openxmlformats.org/markup-compatibility/2006" xmlns:w14="http://schemas.microsoft.com/office/word/2010/wordml" mc:Ignorable="w14">
   <w:abstractNum w:abstractNumId="1">
     <w:lvl w:ilvl="0">
       <w:start w:val="1"/>
@@ -1003,11 +926,13 @@
       <w:lvlText w:val=""/>
       <w:lvlJc w:val="left"/>
       <w:pPr>
+        <w:tabs>
+          <w:tab w:val="num" w:pos="0"/>
+        </w:tabs>
         <w:ind w:left="720" w:hanging="360"/>
       </w:pPr>
       <w:rPr>
         <w:rFonts w:ascii="Symbol" w:hAnsi="Symbol" w:cs="Symbol" w:hint="default"/>
-        <w:rFonts w:cs="Symbol"/>
       </w:rPr>
     </w:lvl>
     <w:lvl w:ilvl="1">
@@ -1114,13 +1039,13 @@
       <w:lvlText w:val=""/>
       <w:lvlJc w:val="left"/>
       <w:pPr>
+        <w:tabs>
+          <w:tab w:val="num" w:pos="0"/>
+        </w:tabs>
         <w:ind w:left="720" w:hanging="360"/>
       </w:pPr>
       <w:rPr>
         <w:rFonts w:ascii="Symbol" w:hAnsi="Symbol" w:cs="Symbol" w:hint="default"/>
-        <w:sz w:val="20"/>
-        <w:szCs w:val="20"/>
-        <w:rFonts w:cs="Symbol"/>
       </w:rPr>
     </w:lvl>
     <w:lvl w:ilvl="1">
@@ -1228,6 +1153,9 @@
       <w:lvlText w:val=""/>
       <w:lvlJc w:val="left"/>
       <w:pPr>
+        <w:tabs>
+          <w:tab w:val="num" w:pos="0"/>
+        </w:tabs>
         <w:ind w:left="0" w:hanging="0"/>
       </w:pPr>
     </w:lvl>
@@ -1238,6 +1166,9 @@
       <w:lvlText w:val=""/>
       <w:lvlJc w:val="left"/>
       <w:pPr>
+        <w:tabs>
+          <w:tab w:val="num" w:pos="0"/>
+        </w:tabs>
         <w:ind w:left="0" w:hanging="0"/>
       </w:pPr>
     </w:lvl>
@@ -1248,6 +1179,9 @@
       <w:lvlText w:val=""/>
       <w:lvlJc w:val="left"/>
       <w:pPr>
+        <w:tabs>
+          <w:tab w:val="num" w:pos="0"/>
+        </w:tabs>
         <w:ind w:left="0" w:hanging="0"/>
       </w:pPr>
     </w:lvl>
@@ -1258,6 +1192,9 @@
       <w:lvlText w:val=""/>
       <w:lvlJc w:val="left"/>
       <w:pPr>
+        <w:tabs>
+          <w:tab w:val="num" w:pos="0"/>
+        </w:tabs>
         <w:ind w:left="0" w:hanging="0"/>
       </w:pPr>
     </w:lvl>
@@ -1268,6 +1205,9 @@
       <w:lvlText w:val=""/>
       <w:lvlJc w:val="left"/>
       <w:pPr>
+        <w:tabs>
+          <w:tab w:val="num" w:pos="0"/>
+        </w:tabs>
         <w:ind w:left="0" w:hanging="0"/>
       </w:pPr>
     </w:lvl>
@@ -1278,6 +1218,9 @@
       <w:lvlText w:val=""/>
       <w:lvlJc w:val="left"/>
       <w:pPr>
+        <w:tabs>
+          <w:tab w:val="num" w:pos="0"/>
+        </w:tabs>
         <w:ind w:left="0" w:hanging="0"/>
       </w:pPr>
     </w:lvl>
@@ -1288,6 +1231,9 @@
       <w:lvlText w:val=""/>
       <w:lvlJc w:val="left"/>
       <w:pPr>
+        <w:tabs>
+          <w:tab w:val="num" w:pos="0"/>
+        </w:tabs>
         <w:ind w:left="0" w:hanging="0"/>
       </w:pPr>
     </w:lvl>
@@ -1298,6 +1244,9 @@
       <w:lvlText w:val=""/>
       <w:lvlJc w:val="left"/>
       <w:pPr>
+        <w:tabs>
+          <w:tab w:val="num" w:pos="0"/>
+        </w:tabs>
         <w:ind w:left="0" w:hanging="0"/>
       </w:pPr>
     </w:lvl>
@@ -1308,6 +1257,9 @@
       <w:lvlText w:val=""/>
       <w:lvlJc w:val="left"/>
       <w:pPr>
+        <w:tabs>
+          <w:tab w:val="num" w:pos="0"/>
+        </w:tabs>
         <w:ind w:left="0" w:hanging="0"/>
       </w:pPr>
     </w:lvl>
@@ -1347,7 +1299,7 @@
     <w:pPr>
       <w:widowControl/>
       <w:suppressAutoHyphens w:val="true"/>
-      <w:overflowPunct w:val="false"/>
+      <w:overflowPunct w:val="true"/>
       <w:bidi w:val="0"/>
       <w:spacing w:lineRule="auto" w:line="276" w:before="0" w:after="200"/>
       <w:jc w:val="left"/>
@@ -1555,7 +1507,7 @@
     <w:pPr>
       <w:widowControl/>
       <w:suppressAutoHyphens w:val="true"/>
-      <w:overflowPunct w:val="false"/>
+      <w:overflowPunct w:val="true"/>
       <w:bidi w:val="0"/>
       <w:spacing w:before="0" w:after="0"/>
       <w:jc w:val="left"/>

</xml_diff>

<commit_message>
indirizzo nuovo su file .docx
</commit_message>
<xml_diff>
--- a/gestione/static/CI.docx
+++ b/gestione/static/CI.docx
@@ -901,7 +901,26 @@
           <w:sz w:val="20"/>
           <w:szCs w:val="20"/>
         </w:rPr>
-        <w:t>Via Brescia 205B, San Giovanni in Marignano (RN)</w:t>
+        <w:t xml:space="preserve">Via </w:t>
+      </w:r>
+      <w:r>
+        <w:rPr>
+          <w:rFonts w:eastAsia="Calibri" w:cs="Calibri"/>
+          <w:color w:val="auto"/>
+          <w:kern w:val="0"/>
+          <w:sz w:val="20"/>
+          <w:szCs w:val="20"/>
+          <w:lang w:val="it-IT" w:eastAsia="zh-CN" w:bidi="ar-SA"/>
+        </w:rPr>
+        <w:t>Vittorio Veneto 15/A</w:t>
+      </w:r>
+      <w:r>
+        <w:rPr>
+          <w:rFonts w:cs="Calibri"/>
+          <w:sz w:val="20"/>
+          <w:szCs w:val="20"/>
+        </w:rPr>
+        <w:t xml:space="preserve"> San Giovanni in Marignano (RN)</w:t>
       </w:r>
     </w:p>
     <w:sectPr>
@@ -918,7 +937,7 @@
 </file>
 
 <file path=word/numbering.xml><?xml version="1.0" encoding="utf-8"?>
-<w:numbering xmlns:w="http://schemas.openxmlformats.org/wordprocessingml/2006/main" xmlns:o="urn:schemas-microsoft-com:office:office" xmlns:r="http://schemas.openxmlformats.org/officeDocument/2006/relationships" xmlns:v="urn:schemas-microsoft-com:vml" xmlns:mc="http://schemas.openxmlformats.org/markup-compatibility/2006" xmlns:w14="http://schemas.microsoft.com/office/word/2010/wordml" mc:Ignorable="w14">
+<w:numbering xmlns:w="http://schemas.openxmlformats.org/wordprocessingml/2006/main" xmlns:o="urn:schemas-microsoft-com:office:office" xmlns:r="http://schemas.openxmlformats.org/officeDocument/2006/relationships" xmlns:v="urn:schemas-microsoft-com:vml">
   <w:abstractNum w:abstractNumId="1">
     <w:lvl w:ilvl="0">
       <w:start w:val="1"/>
@@ -1299,7 +1318,7 @@
     <w:pPr>
       <w:widowControl/>
       <w:suppressAutoHyphens w:val="true"/>
-      <w:overflowPunct w:val="true"/>
+      <w:overflowPunct w:val="false"/>
       <w:bidi w:val="0"/>
       <w:spacing w:lineRule="auto" w:line="276" w:before="0" w:after="200"/>
       <w:jc w:val="left"/>
@@ -1507,7 +1526,7 @@
     <w:pPr>
       <w:widowControl/>
       <w:suppressAutoHyphens w:val="true"/>
-      <w:overflowPunct w:val="true"/>
+      <w:overflowPunct w:val="false"/>
       <w:bidi w:val="0"/>
       <w:spacing w:before="0" w:after="0"/>
       <w:jc w:val="left"/>

</xml_diff>